<commit_message>
Update web reports - 2025-10-15 14:50:32
</commit_message>
<xml_diff>
--- a/san_jose_project_report.docx
+++ b/san_jose_project_report.docx
@@ -513,7 +513,7 @@
                 <w:rFonts w:ascii="Calibri" w:hAnsi="Calibri"/>
                 <w:sz w:val="18"/>
               </w:rPr>
-              <w:t>06/26/2025</w:t>
+              <w:t>06/25/2025</w:t>
             </w:r>
           </w:p>
         </w:tc>
@@ -531,7 +531,7 @@
                 <w:b/>
                 <w:sz w:val="18"/>
               </w:rPr>
-              <w:t>09/29/2025</w:t>
+              <w:t>09/22/2025</w:t>
             </w:r>
           </w:p>
         </w:tc>
@@ -548,7 +548,7 @@
                 <w:rFonts w:ascii="Calibri" w:hAnsi="Calibri"/>
                 <w:sz w:val="18"/>
               </w:rPr>
-              <w:t>11/20/2025</w:t>
+              <w:t>11/12/2025</w:t>
             </w:r>
           </w:p>
         </w:tc>
@@ -565,7 +565,7 @@
                 <w:rFonts w:ascii="Calibri" w:hAnsi="Calibri"/>
                 <w:sz w:val="18"/>
               </w:rPr>
-              <w:t>02/13/2026</w:t>
+              <w:t>02/04/2026</w:t>
             </w:r>
           </w:p>
         </w:tc>
@@ -582,7 +582,7 @@
                 <w:rFonts w:ascii="Calibri" w:hAnsi="Calibri"/>
                 <w:sz w:val="18"/>
               </w:rPr>
-              <w:t>08/24/2026</w:t>
+              <w:t>08/13/2026</w:t>
             </w:r>
           </w:p>
         </w:tc>
@@ -636,7 +636,7 @@
                 <w:rFonts w:ascii="Calibri" w:hAnsi="Calibri"/>
                 <w:sz w:val="18"/>
               </w:rPr>
-              <w:t>06/25/2025</w:t>
+              <w:t>06/24/2025</w:t>
             </w:r>
           </w:p>
         </w:tc>
@@ -653,7 +653,7 @@
                 <w:rFonts w:ascii="Calibri" w:hAnsi="Calibri"/>
                 <w:sz w:val="18"/>
               </w:rPr>
-              <w:t>09/23/2025</w:t>
+              <w:t>09/19/2025</w:t>
             </w:r>
           </w:p>
         </w:tc>
@@ -671,7 +671,7 @@
                 <w:b/>
                 <w:sz w:val="18"/>
               </w:rPr>
-              <w:t>11/19/2025</w:t>
+              <w:t>11/11/2025</w:t>
             </w:r>
           </w:p>
         </w:tc>
@@ -688,7 +688,7 @@
                 <w:rFonts w:ascii="Calibri" w:hAnsi="Calibri"/>
                 <w:sz w:val="18"/>
               </w:rPr>
-              <w:t>02/12/2026</w:t>
+              <w:t>02/03/2026</w:t>
             </w:r>
           </w:p>
         </w:tc>
@@ -705,7 +705,7 @@
                 <w:rFonts w:ascii="Calibri" w:hAnsi="Calibri"/>
                 <w:sz w:val="18"/>
               </w:rPr>
-              <w:t>08/21/2026</w:t>
+              <w:t>08/12/2026</w:t>
             </w:r>
           </w:p>
         </w:tc>
@@ -722,7 +722,7 @@
                 <w:rFonts w:ascii="Calibri" w:hAnsi="Calibri"/>
                 <w:sz w:val="18"/>
               </w:rPr>
-              <w:t>09/25/2026</w:t>
+              <w:t>09/15/2026</w:t>
             </w:r>
           </w:p>
         </w:tc>
@@ -739,7 +739,7 @@
                 <w:rFonts w:ascii="Calibri" w:hAnsi="Calibri"/>
                 <w:sz w:val="18"/>
               </w:rPr>
-              <w:t>09/25/2026</w:t>
+              <w:t>09/15/2026</w:t>
             </w:r>
           </w:p>
         </w:tc>
@@ -916,7 +916,7 @@
                 <w:rFonts w:ascii="Calibri" w:hAnsi="Calibri"/>
                 <w:sz w:val="18"/>
               </w:rPr>
-              <w:t>61</w:t>
+              <w:t>60</w:t>
             </w:r>
           </w:p>
         </w:tc>
@@ -933,7 +933,7 @@
                 <w:rFonts w:ascii="Calibri" w:hAnsi="Calibri"/>
                 <w:sz w:val="18"/>
               </w:rPr>
-              <w:t>64</w:t>
+              <w:t>63</w:t>
             </w:r>
           </w:p>
         </w:tc>
@@ -951,7 +951,7 @@
                 <w:b/>
                 <w:sz w:val="18"/>
               </w:rPr>
-              <w:t>13</w:t>
+              <w:t>18</w:t>
             </w:r>
           </w:p>
         </w:tc>
@@ -1019,7 +1019,7 @@
                 <w:rFonts w:ascii="Calibri" w:hAnsi="Calibri"/>
                 <w:sz w:val="18"/>
               </w:rPr>
-              <w:t>138</w:t>
+              <w:t>141</w:t>
             </w:r>
           </w:p>
         </w:tc>
@@ -1058,7 +1058,7 @@
                 <w:rFonts w:ascii="Calibri" w:hAnsi="Calibri"/>
                 <w:sz w:val="18"/>
               </w:rPr>
-              <w:t>102%</w:t>
+              <w:t>100%</w:t>
             </w:r>
           </w:p>
         </w:tc>
@@ -1076,7 +1076,7 @@
                 <w:rFonts w:ascii="Calibri" w:hAnsi="Calibri"/>
                 <w:sz w:val="18"/>
               </w:rPr>
-              <w:t>102%</w:t>
+              <w:t>100%</w:t>
             </w:r>
           </w:p>
         </w:tc>
@@ -1095,7 +1095,7 @@
                 <w:b/>
                 <w:sz w:val="18"/>
               </w:rPr>
-              <w:t>35%</w:t>
+              <w:t>49%</w:t>
             </w:r>
           </w:p>
         </w:tc>
@@ -1486,7 +1486,7 @@
                 <w:rFonts w:ascii="Calibri" w:hAnsi="Calibri"/>
                 <w:sz w:val="18"/>
               </w:rPr>
-              <w:t>N/A</w:t>
+              <w:t>100%</w:t>
             </w:r>
           </w:p>
         </w:tc>
@@ -1504,7 +1504,7 @@
                 <w:rFonts w:ascii="Calibri" w:hAnsi="Calibri"/>
                 <w:sz w:val="18"/>
               </w:rPr>
-              <w:t>N/A</w:t>
+              <w:t>0%</w:t>
             </w:r>
           </w:p>
         </w:tc>
@@ -1523,7 +1523,7 @@
                 <w:b/>
                 <w:sz w:val="18"/>
               </w:rPr>
-              <w:t>N/A</w:t>
+              <w:t>0%</w:t>
             </w:r>
           </w:p>
         </w:tc>
@@ -1541,7 +1541,7 @@
                 <w:rFonts w:ascii="Calibri" w:hAnsi="Calibri"/>
                 <w:sz w:val="18"/>
               </w:rPr>
-              <w:t>N/A</w:t>
+              <w:t>0%</w:t>
             </w:r>
           </w:p>
         </w:tc>
@@ -1559,7 +1559,7 @@
                 <w:rFonts w:ascii="Calibri" w:hAnsi="Calibri"/>
                 <w:sz w:val="18"/>
               </w:rPr>
-              <w:t>N/A</w:t>
+              <w:t>0%</w:t>
             </w:r>
           </w:p>
         </w:tc>
@@ -1577,7 +1577,7 @@
                 <w:rFonts w:ascii="Calibri" w:hAnsi="Calibri"/>
                 <w:sz w:val="18"/>
               </w:rPr>
-              <w:t>N/A</w:t>
+              <w:t>0%</w:t>
             </w:r>
           </w:p>
         </w:tc>
@@ -1772,7 +1772,7 @@
                 <w:rFonts w:ascii="Calibri" w:hAnsi="Calibri"/>
                 <w:sz w:val="18"/>
               </w:rPr>
-              <w:t>$19,736</w:t>
+              <w:t>$19,628</w:t>
             </w:r>
           </w:p>
         </w:tc>
@@ -1789,7 +1789,7 @@
                 <w:rFonts w:ascii="Calibri" w:hAnsi="Calibri"/>
                 <w:sz w:val="18"/>
               </w:rPr>
-              <w:t>$82,312</w:t>
+              <w:t>$77,086</w:t>
             </w:r>
           </w:p>
         </w:tc>
@@ -1807,7 +1807,7 @@
                 <w:b/>
                 <w:sz w:val="18"/>
               </w:rPr>
-              <w:t>$33,504</w:t>
+              <w:t>$38,837</w:t>
             </w:r>
           </w:p>
         </w:tc>
@@ -1914,7 +1914,7 @@
                 <w:rFonts w:ascii="Calibri" w:hAnsi="Calibri"/>
                 <w:sz w:val="18"/>
               </w:rPr>
-              <w:t>25%</w:t>
+              <w:t>24%</w:t>
             </w:r>
           </w:p>
         </w:tc>
@@ -1932,7 +1932,7 @@
                 <w:rFonts w:ascii="Calibri" w:hAnsi="Calibri"/>
                 <w:sz w:val="18"/>
               </w:rPr>
-              <w:t>41%</w:t>
+              <w:t>38%</w:t>
             </w:r>
           </w:p>
         </w:tc>
@@ -1951,7 +1951,7 @@
                 <w:b/>
                 <w:sz w:val="18"/>
               </w:rPr>
-              <w:t>11%</w:t>
+              <w:t>13%</w:t>
             </w:r>
           </w:p>
         </w:tc>
@@ -2062,7 +2062,7 @@
                 <w:rFonts w:ascii="Calibri" w:hAnsi="Calibri"/>
                 <w:sz w:val="18"/>
               </w:rPr>
-              <w:t>389%</w:t>
+              <w:t>392%</w:t>
             </w:r>
           </w:p>
         </w:tc>
@@ -2368,7 +2368,7 @@
                 <w:rFonts w:ascii="Calibri" w:hAnsi="Calibri"/>
                 <w:sz w:val="18"/>
               </w:rPr>
-              <w:t>74</w:t>
+              <w:t>64</w:t>
             </w:r>
           </w:p>
         </w:tc>
@@ -2386,7 +2386,7 @@
                 <w:b/>
                 <w:sz w:val="18"/>
               </w:rPr>
-              <w:t>31</w:t>
+              <w:t>41</w:t>
             </w:r>
           </w:p>
         </w:tc>
@@ -2512,7 +2512,7 @@
                 <w:color w:val="FF0000"/>
                 <w:sz w:val="18"/>
               </w:rPr>
-              <w:t>592%</w:t>
+              <w:t>513%</w:t>
             </w:r>
           </w:p>
         </w:tc>
@@ -2531,7 +2531,7 @@
                 <w:b/>
                 <w:sz w:val="18"/>
               </w:rPr>
-              <w:t>17%</w:t>
+              <w:t>23%</w:t>
             </w:r>
           </w:p>
         </w:tc>
@@ -2637,16 +2637,7 @@
         <w:t xml:space="preserve">   Design Activities: </w:t>
       </w:r>
       <w:r>
-        <w:t xml:space="preserve">Completed </w:t>
-      </w:r>
-      <w:r>
-        <w:rPr>
-          <w:color w:val="FF0000"/>
-        </w:rPr>
-        <w:t>behind schedule</w:t>
-      </w:r>
-      <w:r>
-        <w:t xml:space="preserve"> (102% of planned duration). Partial income received (nan%). Cost within budget (25% of planned). Profitable (389% margin). Labor efficient (17% of planned).</w:t>
+        <w:t>Completed on schedule (100% of planned duration). Full income received (100%). Cost within budget (24% of planned). Profitable (392% margin). Labor efficient (17% of planned).</w:t>
       </w:r>
     </w:p>
     <w:p>
@@ -2663,16 +2654,7 @@
         <w:t xml:space="preserve">   Pre-Mobilization, Procurement and Manufacturing: </w:t>
       </w:r>
       <w:r>
-        <w:t xml:space="preserve">Completed </w:t>
-      </w:r>
-      <w:r>
-        <w:rPr>
-          <w:color w:val="FF0000"/>
-        </w:rPr>
-        <w:t>behind schedule</w:t>
-      </w:r>
-      <w:r>
-        <w:t xml:space="preserve"> (102% of planned duration). Partial income received (nan%). Cost within budget (41% of planned). Loss (-100% margin). Note: This negative margin may be due to the lagging of receiving invoices, which are usually sent at the end of task or end of month. Labor </w:t>
+        <w:t xml:space="preserve">Completed on schedule (100% of planned duration). Partial income received (0%). Cost within budget (38% of planned). Loss (-100% margin). Note: This negative margin may be due to the lagging of receiving invoices, which are usually sent at the end of task or end of month. Labor </w:t>
       </w:r>
       <w:r>
         <w:rPr>
@@ -2681,7 +2663,7 @@
         <w:t>over budget</w:t>
       </w:r>
       <w:r>
-        <w:t xml:space="preserve"> (592% of planned).</w:t>
+        <w:t xml:space="preserve"> (513% of planned).</w:t>
       </w:r>
     </w:p>
     <w:p>
@@ -2706,7 +2688,7 @@
         <w:t xml:space="preserve">   Drilling and Subsurface Installation: </w:t>
       </w:r>
       <w:r>
-        <w:t>Currently active with ongoing operations. Currently burning 11% of the budget and 17% of the planned labor while the duration is at 35% expected. Progress tracking shows steady advancement toward completion targets.</w:t>
+        <w:t>Currently active with ongoing operations. Currently burning 13% of the budget and 23% of the planned labor while the duration is at 49% expected. Progress tracking shows steady advancement toward completion targets.</w:t>
       </w:r>
     </w:p>
     <w:p>
@@ -2731,7 +2713,7 @@
         <w:t xml:space="preserve">   Field Construction : </w:t>
       </w:r>
       <w:r>
-        <w:t>Actual: 11/20/25 - 02/12/26 | Baseline: 11/12/25 - 02/03/26</w:t>
+        <w:t>Actual: 11/12/25 - 02/03/26 | Baseline: N/A</w:t>
       </w:r>
     </w:p>
     <w:p>
@@ -2748,7 +2730,7 @@
         <w:t xml:space="preserve">   Operation: </w:t>
       </w:r>
       <w:r>
-        <w:t>Actual: 02/13/26 - 08/21/26 | Baseline: 02/04/26 - 08/12/26</w:t>
+        <w:t>Actual: 02/04/26 - 08/12/26 | Baseline: N/A</w:t>
       </w:r>
     </w:p>
     <w:p>
@@ -2765,7 +2747,7 @@
         <w:t xml:space="preserve">   Demobilization: </w:t>
       </w:r>
       <w:r>
-        <w:t>Actual: 08/24/26 - 09/25/26 | Baseline: 08/13/26 - 09/15/26</w:t>
+        <w:t>Actual: 08/13/26 - 09/15/26 | Baseline: N/A</w:t>
       </w:r>
     </w:p>
     <w:p>

</xml_diff>